<commit_message>
Circle Language Spec: Commands: Move Implementation of System Commands out of scope to Circle Construct Drafts. Move sub-topics of 'Parent Controls Its Sub-Executions' from separate docs into the main article.
</commit_message>
<xml_diff>
--- a/1.1. Circle Language Spec/06. Commands/19. Parent Controls Its Sub-Executions.docx
+++ b/1.1. Circle Language Spec/06. Commands/19. Parent Controls Its Sub-Executions.docx
@@ -21,7 +21,7 @@
           <w:bottom w:w="68" w:type="dxa"/>
           <w:right w:w="57" w:type="dxa"/>
         </w:tblCellMar>
-        <w:tblLook w:val="00BF" w:firstRow="1" w:lastRow="0" w:firstColumn="1" w:lastColumn="0" w:noHBand="0" w:noVBand="0"/>
+        <w:tblLook w:val="00A0" w:firstRow="1" w:lastRow="0" w:firstColumn="1" w:lastColumn="0" w:noHBand="0" w:noVBand="0"/>
       </w:tblPr>
       <w:tblGrid>
         <w:gridCol w:w="8630"/>
@@ -36,8 +36,6 @@
             <w:pPr>
               <w:pStyle w:val="Heading1"/>
             </w:pPr>
-            <w:bookmarkStart w:id="0" w:name="_GoBack"/>
-            <w:bookmarkEnd w:id="0"/>
             <w:r>
               <w:t>Circle Language Spec: Commands</w:t>
             </w:r>
@@ -49,6 +47,8 @@
       <w:pPr>
         <w:pStyle w:val="Heading2"/>
       </w:pPr>
+      <w:bookmarkStart w:id="0" w:name="_GoBack"/>
+      <w:bookmarkEnd w:id="0"/>
       <w:r>
         <w:t>Parent Controls Its Sub-Executions</w:t>
       </w:r>
@@ -320,11 +320,6 @@
       </w:pPr>
     </w:p>
     <w:p>
-      <w:pPr>
-        <w:rPr>
-          <w:i/>
-        </w:rPr>
-      </w:pPr>
       <w:r>
         <w:t xml:space="preserve">For instance: the rule ‘sub-commands are never referenced’, may be changed to being able to reference sub-commands after all, but never to </w:t>
       </w:r>
@@ -351,6 +346,1234 @@
       <w:r>
         <w:t xml:space="preserve"> after all.</w:t>
       </w:r>
+    </w:p>
+    <w:p>
+      <w:pPr>
+        <w:pStyle w:val="Heading3"/>
+      </w:pPr>
+      <w:r>
+        <w:t>Sub-Commands Are Never Referenced</w:t>
+      </w:r>
+    </w:p>
+    <w:p>
+      <w:r>
+        <w:t>This is a rule for enforcement of control of a parent command over the execution of its sub-commands. Active clauses and command calls inside another command and are never referenced, because a command has to have full control over the execution of its sub-commands. If you could reference an active command inside a command, then the sub-command could be prematurely executed through that reference. Therefore sub-commands are never referenced.</w:t>
+      </w:r>
+    </w:p>
+    <w:p>
+      <w:pPr>
+        <w:pStyle w:val="Spacing"/>
+      </w:pPr>
+    </w:p>
+    <w:p>
+      <w:r>
+        <w:t xml:space="preserve">It is </w:t>
+      </w:r>
+      <w:r>
+        <w:rPr>
+          <w:i/>
+        </w:rPr>
+        <w:t xml:space="preserve">not </w:t>
+      </w:r>
+      <w:r>
+        <w:t xml:space="preserve">the rule, that command calls can never be referenced. It’s just that command calls </w:t>
+      </w:r>
+      <w:r>
+        <w:rPr>
+          <w:i/>
+        </w:rPr>
+        <w:t>inside another command</w:t>
+      </w:r>
+      <w:r>
+        <w:t xml:space="preserve"> can not be referenced. When a command call resides in an object, the command call </w:t>
+      </w:r>
+      <w:r>
+        <w:rPr>
+          <w:i/>
+        </w:rPr>
+        <w:t xml:space="preserve">can </w:t>
+      </w:r>
+      <w:r>
+        <w:t>be referenced, to for instance allow a user to carry around a reference to an active command, executing on a site somewhere. So a command call inside an object can be referenced, but a command call inside another command can not be referenced.</w:t>
+      </w:r>
+    </w:p>
+    <w:p>
+      <w:pPr>
+        <w:pStyle w:val="Spacing"/>
+      </w:pPr>
+    </w:p>
+    <w:p>
+      <w:r>
+        <w:t xml:space="preserve">Not being able to reference sub-commands does not mean, that you </w:t>
+      </w:r>
+      <w:r>
+        <w:rPr>
+          <w:i/>
+        </w:rPr>
+        <w:t>can</w:t>
+      </w:r>
+      <w:r>
+        <w:t xml:space="preserve"> use it as a class, because a class reference is also a reference. This would also put the sub-command in danger of being prematurely executed, because you could establish an active reference to the class of another command object and execute it.</w:t>
+      </w:r>
+    </w:p>
+    <w:p>
+      <w:pPr>
+        <w:pStyle w:val="Spacing"/>
+      </w:pPr>
+    </w:p>
+    <w:p>
+      <w:r>
+        <w:t xml:space="preserve">To not cause any confusion, sub-commands are made </w:t>
+      </w:r>
+      <w:r>
+        <w:rPr>
+          <w:rStyle w:val="CodeChar"/>
+        </w:rPr>
+        <w:t>Private</w:t>
+      </w:r>
+      <w:r>
+        <w:t xml:space="preserve">. </w:t>
+      </w:r>
+    </w:p>
+    <w:p>
+      <w:pPr>
+        <w:pStyle w:val="Spacing"/>
+      </w:pPr>
+    </w:p>
+    <w:p>
+      <w:r>
+        <w:t xml:space="preserve">Do not change the rule to </w:t>
+      </w:r>
+      <w:r>
+        <w:rPr>
+          <w:i/>
+        </w:rPr>
+        <w:t xml:space="preserve">sub-commands </w:t>
+      </w:r>
+      <w:r>
+        <w:rPr>
+          <w:i/>
+        </w:rPr>
+        <w:t xml:space="preserve">are </w:t>
+      </w:r>
+      <w:r>
+        <w:rPr>
+          <w:i/>
+        </w:rPr>
+        <w:t>always private</w:t>
+      </w:r>
+      <w:r>
+        <w:t xml:space="preserve">, </w:t>
+      </w:r>
+      <w:r>
+        <w:t xml:space="preserve">because this would not fully solve the parent command’s control over its sub-commands’ execution. By just making them private, the parent command could still pass a reference to a </w:t>
+      </w:r>
+      <w:r>
+        <w:rPr>
+          <w:i/>
+        </w:rPr>
+        <w:t>sub-</w:t>
+      </w:r>
+      <w:r>
+        <w:t xml:space="preserve">command, so that the parent </w:t>
+      </w:r>
+      <w:r>
+        <w:rPr>
+          <w:i/>
+        </w:rPr>
+        <w:t xml:space="preserve">gives up </w:t>
+      </w:r>
+      <w:r>
+        <w:t xml:space="preserve">control over the execution of a </w:t>
+      </w:r>
+      <w:r>
+        <w:rPr>
+          <w:i/>
+        </w:rPr>
+        <w:t>sub-</w:t>
+      </w:r>
+      <w:r>
+        <w:t xml:space="preserve">command. This is something, that will not be allowed. Now that you can </w:t>
+      </w:r>
+      <w:r>
+        <w:rPr>
+          <w:i/>
+        </w:rPr>
+        <w:t>never reference a sub-command</w:t>
+      </w:r>
+      <w:r>
+        <w:t>, this control is restored.</w:t>
+      </w:r>
+    </w:p>
+    <w:p>
+      <w:pPr>
+        <w:pStyle w:val="Heading4"/>
+      </w:pPr>
+      <w:r>
+        <w:t>Diagram Notation</w:t>
+      </w:r>
+    </w:p>
+    <w:p>
+      <w:r>
+        <w:t>The current paragraph repeats the story, but now demonstrates the concept using diagrams.</w:t>
+      </w:r>
+    </w:p>
+    <w:p>
+      <w:pPr>
+        <w:pStyle w:val="Spacing"/>
+      </w:pPr>
+    </w:p>
+    <w:p>
+      <w:r>
+        <w:t>Active clauses and command calls inside another command and are never referenced, because a command has to have full control over the execution of its sub-commands.</w:t>
+      </w:r>
+    </w:p>
+    <w:p>
+      <w:pPr>
+        <w:pStyle w:val="Spacing"/>
+      </w:pPr>
+    </w:p>
+    <w:p>
+      <w:pPr>
+        <w:ind w:left="852"/>
+      </w:pPr>
+      <w:r>
+        <w:rPr>
+          <w:noProof/>
+        </w:rPr>
+        <w:drawing>
+          <wp:inline distT="0" distB="0" distL="0" distR="0" wp14:anchorId="5BE846F8" wp14:editId="78F78DA7">
+            <wp:extent cx="1780540" cy="1621790"/>
+            <wp:effectExtent l="0" t="0" r="0" b="0"/>
+            <wp:docPr id="1" name="Picture 1"/>
+            <wp:cNvGraphicFramePr>
+              <a:graphicFrameLocks xmlns:a="http://schemas.openxmlformats.org/drawingml/2006/main" noChangeAspect="1"/>
+            </wp:cNvGraphicFramePr>
+            <a:graphic xmlns:a="http://schemas.openxmlformats.org/drawingml/2006/main">
+              <a:graphicData uri="http://schemas.openxmlformats.org/drawingml/2006/picture">
+                <pic:pic xmlns:pic="http://schemas.openxmlformats.org/drawingml/2006/picture">
+                  <pic:nvPicPr>
+                    <pic:cNvPr id="0" name="Picture 1"/>
+                    <pic:cNvPicPr>
+                      <a:picLocks noChangeAspect="1" noChangeArrowheads="1"/>
+                    </pic:cNvPicPr>
+                  </pic:nvPicPr>
+                  <pic:blipFill>
+                    <a:blip r:embed="rId5" cstate="print">
+                      <a:lum bright="-24000"/>
+                      <a:extLst>
+                        <a:ext uri="{28A0092B-C50C-407E-A947-70E740481C1C}">
+                          <a14:useLocalDpi xmlns:a14="http://schemas.microsoft.com/office/drawing/2010/main" val="0"/>
+                        </a:ext>
+                      </a:extLst>
+                    </a:blip>
+                    <a:srcRect/>
+                    <a:stretch>
+                      <a:fillRect/>
+                    </a:stretch>
+                  </pic:blipFill>
+                  <pic:spPr bwMode="auto">
+                    <a:xfrm>
+                      <a:off x="0" y="0"/>
+                      <a:ext cx="1780540" cy="1621790"/>
+                    </a:xfrm>
+                    <a:prstGeom prst="rect">
+                      <a:avLst/>
+                    </a:prstGeom>
+                    <a:noFill/>
+                    <a:ln>
+                      <a:noFill/>
+                    </a:ln>
+                  </pic:spPr>
+                </pic:pic>
+              </a:graphicData>
+            </a:graphic>
+          </wp:inline>
+        </w:drawing>
+      </w:r>
+    </w:p>
+    <w:p>
+      <w:pPr>
+        <w:pStyle w:val="Spacing"/>
+      </w:pPr>
+    </w:p>
+    <w:p>
+      <w:r>
+        <w:t>If you could reference an active command inside a command, then the sub-command could be prematurely executed through that reference. Therefore sub-commands are never referenced.</w:t>
+      </w:r>
+    </w:p>
+    <w:p>
+      <w:pPr>
+        <w:pStyle w:val="Spacing"/>
+      </w:pPr>
+    </w:p>
+    <w:p>
+      <w:r>
+        <w:t xml:space="preserve">It is </w:t>
+      </w:r>
+      <w:r>
+        <w:rPr>
+          <w:i/>
+        </w:rPr>
+        <w:t xml:space="preserve">not </w:t>
+      </w:r>
+      <w:r>
+        <w:t xml:space="preserve">the rule, that command calls can </w:t>
+      </w:r>
+      <w:r>
+        <w:rPr>
+          <w:i/>
+        </w:rPr>
+        <w:t>never</w:t>
+      </w:r>
+      <w:r>
+        <w:t xml:space="preserve"> be referenced. It’s just that command calls </w:t>
+      </w:r>
+      <w:r>
+        <w:rPr>
+          <w:i/>
+        </w:rPr>
+        <w:t>inside another command</w:t>
+      </w:r>
+      <w:r>
+        <w:t xml:space="preserve"> can not be referenced. When a command call resides in an object, the command call </w:t>
+      </w:r>
+      <w:r>
+        <w:rPr>
+          <w:i/>
+        </w:rPr>
+        <w:t xml:space="preserve">can </w:t>
+      </w:r>
+      <w:r>
+        <w:t>be referenced, to for instance allow a user to carry around a reference to an active command, executing on a site somewhere.</w:t>
+      </w:r>
+    </w:p>
+    <w:p>
+      <w:pPr>
+        <w:pStyle w:val="Spacing"/>
+      </w:pPr>
+    </w:p>
+    <w:p>
+      <w:pPr>
+        <w:ind w:left="852"/>
+      </w:pPr>
+      <w:r>
+        <w:rPr>
+          <w:noProof/>
+        </w:rPr>
+        <w:drawing>
+          <wp:inline distT="0" distB="0" distL="0" distR="0" wp14:anchorId="4C023FA5" wp14:editId="0D508013">
+            <wp:extent cx="2305050" cy="1472565"/>
+            <wp:effectExtent l="0" t="0" r="0" b="0"/>
+            <wp:docPr id="2" name="Picture 2"/>
+            <wp:cNvGraphicFramePr>
+              <a:graphicFrameLocks xmlns:a="http://schemas.openxmlformats.org/drawingml/2006/main" noChangeAspect="1"/>
+            </wp:cNvGraphicFramePr>
+            <a:graphic xmlns:a="http://schemas.openxmlformats.org/drawingml/2006/main">
+              <a:graphicData uri="http://schemas.openxmlformats.org/drawingml/2006/picture">
+                <pic:pic xmlns:pic="http://schemas.openxmlformats.org/drawingml/2006/picture">
+                  <pic:nvPicPr>
+                    <pic:cNvPr id="0" name="Picture 2"/>
+                    <pic:cNvPicPr>
+                      <a:picLocks noChangeAspect="1" noChangeArrowheads="1"/>
+                    </pic:cNvPicPr>
+                  </pic:nvPicPr>
+                  <pic:blipFill>
+                    <a:blip r:embed="rId6" cstate="print">
+                      <a:lum bright="-24000"/>
+                      <a:extLst>
+                        <a:ext uri="{28A0092B-C50C-407E-A947-70E740481C1C}">
+                          <a14:useLocalDpi xmlns:a14="http://schemas.microsoft.com/office/drawing/2010/main" val="0"/>
+                        </a:ext>
+                      </a:extLst>
+                    </a:blip>
+                    <a:srcRect/>
+                    <a:stretch>
+                      <a:fillRect/>
+                    </a:stretch>
+                  </pic:blipFill>
+                  <pic:spPr bwMode="auto">
+                    <a:xfrm>
+                      <a:off x="0" y="0"/>
+                      <a:ext cx="2305050" cy="1472565"/>
+                    </a:xfrm>
+                    <a:prstGeom prst="rect">
+                      <a:avLst/>
+                    </a:prstGeom>
+                    <a:noFill/>
+                    <a:ln>
+                      <a:noFill/>
+                    </a:ln>
+                  </pic:spPr>
+                </pic:pic>
+              </a:graphicData>
+            </a:graphic>
+          </wp:inline>
+        </w:drawing>
+      </w:r>
+    </w:p>
+    <w:p>
+      <w:pPr>
+        <w:pStyle w:val="Spacing"/>
+      </w:pPr>
+    </w:p>
+    <w:p>
+      <w:r>
+        <w:t>So a command call inside an object can be referenced, but a command call inside another command can not be referenced.</w:t>
+      </w:r>
+    </w:p>
+    <w:p>
+      <w:pPr>
+        <w:pStyle w:val="Spacing"/>
+      </w:pPr>
+    </w:p>
+    <w:p>
+      <w:r>
+        <w:t xml:space="preserve">Not being able to reference sub-commands does not mean, that you can use it as a class, because a class reference is also a reference. </w:t>
+      </w:r>
+    </w:p>
+    <w:p>
+      <w:pPr>
+        <w:pStyle w:val="Spacing"/>
+      </w:pPr>
+    </w:p>
+    <w:p>
+      <w:pPr>
+        <w:ind w:left="852"/>
+      </w:pPr>
+      <w:r>
+        <w:rPr>
+          <w:noProof/>
+        </w:rPr>
+        <w:drawing>
+          <wp:inline distT="0" distB="0" distL="0" distR="0" wp14:anchorId="644E184A" wp14:editId="2306C259">
+            <wp:extent cx="2151380" cy="1487170"/>
+            <wp:effectExtent l="0" t="0" r="0" b="0"/>
+            <wp:docPr id="3" name="Picture 3"/>
+            <wp:cNvGraphicFramePr>
+              <a:graphicFrameLocks xmlns:a="http://schemas.openxmlformats.org/drawingml/2006/main" noChangeAspect="1"/>
+            </wp:cNvGraphicFramePr>
+            <a:graphic xmlns:a="http://schemas.openxmlformats.org/drawingml/2006/main">
+              <a:graphicData uri="http://schemas.openxmlformats.org/drawingml/2006/picture">
+                <pic:pic xmlns:pic="http://schemas.openxmlformats.org/drawingml/2006/picture">
+                  <pic:nvPicPr>
+                    <pic:cNvPr id="0" name="Picture 3"/>
+                    <pic:cNvPicPr>
+                      <a:picLocks noChangeAspect="1" noChangeArrowheads="1"/>
+                    </pic:cNvPicPr>
+                  </pic:nvPicPr>
+                  <pic:blipFill>
+                    <a:blip r:embed="rId7">
+                      <a:lum bright="-24000"/>
+                      <a:extLst>
+                        <a:ext uri="{28A0092B-C50C-407E-A947-70E740481C1C}">
+                          <a14:useLocalDpi xmlns:a14="http://schemas.microsoft.com/office/drawing/2010/main" val="0"/>
+                        </a:ext>
+                      </a:extLst>
+                    </a:blip>
+                    <a:srcRect/>
+                    <a:stretch>
+                      <a:fillRect/>
+                    </a:stretch>
+                  </pic:blipFill>
+                  <pic:spPr bwMode="auto">
+                    <a:xfrm>
+                      <a:off x="0" y="0"/>
+                      <a:ext cx="2151380" cy="1487170"/>
+                    </a:xfrm>
+                    <a:prstGeom prst="rect">
+                      <a:avLst/>
+                    </a:prstGeom>
+                    <a:noFill/>
+                    <a:ln>
+                      <a:noFill/>
+                    </a:ln>
+                  </pic:spPr>
+                </pic:pic>
+              </a:graphicData>
+            </a:graphic>
+          </wp:inline>
+        </w:drawing>
+      </w:r>
+    </w:p>
+    <w:p>
+      <w:pPr>
+        <w:pStyle w:val="Spacing"/>
+      </w:pPr>
+    </w:p>
+    <w:p>
+      <w:r>
+        <w:t>This would also put the sub-command in danger of being prematurely executed, because you could establish an active reference to the class of another command object and execute it.</w:t>
+      </w:r>
+    </w:p>
+    <w:p>
+      <w:pPr>
+        <w:pStyle w:val="Spacing"/>
+      </w:pPr>
+    </w:p>
+    <w:p>
+      <w:r>
+        <w:t xml:space="preserve">To not cause any confusion, sub-commands are made </w:t>
+      </w:r>
+      <w:r>
+        <w:rPr>
+          <w:rStyle w:val="CodeChar"/>
+        </w:rPr>
+        <w:t>Private</w:t>
+      </w:r>
+      <w:r>
+        <w:t xml:space="preserve">. </w:t>
+      </w:r>
+    </w:p>
+    <w:p>
+      <w:pPr>
+        <w:pStyle w:val="Spacing"/>
+      </w:pPr>
+    </w:p>
+    <w:p>
+      <w:pPr>
+        <w:ind w:left="852"/>
+      </w:pPr>
+      <w:r>
+        <w:rPr>
+          <w:noProof/>
+        </w:rPr>
+        <w:drawing>
+          <wp:inline distT="0" distB="0" distL="0" distR="0" wp14:anchorId="555AA6A6" wp14:editId="11B811BD">
+            <wp:extent cx="1443990" cy="1953895"/>
+            <wp:effectExtent l="0" t="0" r="0" b="0"/>
+            <wp:docPr id="4" name="Picture 4"/>
+            <wp:cNvGraphicFramePr>
+              <a:graphicFrameLocks xmlns:a="http://schemas.openxmlformats.org/drawingml/2006/main" noChangeAspect="1"/>
+            </wp:cNvGraphicFramePr>
+            <a:graphic xmlns:a="http://schemas.openxmlformats.org/drawingml/2006/main">
+              <a:graphicData uri="http://schemas.openxmlformats.org/drawingml/2006/picture">
+                <pic:pic xmlns:pic="http://schemas.openxmlformats.org/drawingml/2006/picture">
+                  <pic:nvPicPr>
+                    <pic:cNvPr id="0" name="Picture 4"/>
+                    <pic:cNvPicPr>
+                      <a:picLocks noChangeAspect="1" noChangeArrowheads="1"/>
+                    </pic:cNvPicPr>
+                  </pic:nvPicPr>
+                  <pic:blipFill>
+                    <a:blip r:embed="rId8" cstate="print">
+                      <a:lum bright="-24000"/>
+                      <a:extLst>
+                        <a:ext uri="{28A0092B-C50C-407E-A947-70E740481C1C}">
+                          <a14:useLocalDpi xmlns:a14="http://schemas.microsoft.com/office/drawing/2010/main" val="0"/>
+                        </a:ext>
+                      </a:extLst>
+                    </a:blip>
+                    <a:srcRect/>
+                    <a:stretch>
+                      <a:fillRect/>
+                    </a:stretch>
+                  </pic:blipFill>
+                  <pic:spPr bwMode="auto">
+                    <a:xfrm>
+                      <a:off x="0" y="0"/>
+                      <a:ext cx="1443990" cy="1953895"/>
+                    </a:xfrm>
+                    <a:prstGeom prst="rect">
+                      <a:avLst/>
+                    </a:prstGeom>
+                    <a:noFill/>
+                    <a:ln>
+                      <a:noFill/>
+                    </a:ln>
+                  </pic:spPr>
+                </pic:pic>
+              </a:graphicData>
+            </a:graphic>
+          </wp:inline>
+        </w:drawing>
+      </w:r>
+    </w:p>
+    <w:p>
+      <w:pPr>
+        <w:pStyle w:val="Spacing"/>
+      </w:pPr>
+    </w:p>
+    <w:p>
+      <w:r>
+        <w:t xml:space="preserve">Do not change the rule to </w:t>
+      </w:r>
+      <w:r>
+        <w:rPr>
+          <w:i/>
+        </w:rPr>
+        <w:t xml:space="preserve">sub-commands </w:t>
+      </w:r>
+      <w:r>
+        <w:rPr>
+          <w:i/>
+        </w:rPr>
+        <w:t xml:space="preserve">are </w:t>
+      </w:r>
+      <w:r>
+        <w:rPr>
+          <w:i/>
+        </w:rPr>
+        <w:t>always private</w:t>
+      </w:r>
+      <w:r>
+        <w:t xml:space="preserve">, </w:t>
+      </w:r>
+      <w:r>
+        <w:t>because this would not fully solve the parent command’s control over its sub-commands’ execution. By just making them private, the parent command could still pass a reference to a sub-command.</w:t>
+      </w:r>
+    </w:p>
+    <w:p>
+      <w:pPr>
+        <w:pStyle w:val="Spacing"/>
+      </w:pPr>
+    </w:p>
+    <w:p>
+      <w:pPr>
+        <w:ind w:left="852"/>
+      </w:pPr>
+      <w:r>
+        <w:rPr>
+          <w:noProof/>
+        </w:rPr>
+        <w:drawing>
+          <wp:inline distT="0" distB="0" distL="0" distR="0" wp14:anchorId="5D8D348F" wp14:editId="0D2634EF">
+            <wp:extent cx="2084070" cy="1828800"/>
+            <wp:effectExtent l="0" t="0" r="0" b="0"/>
+            <wp:docPr id="5" name="Picture 5"/>
+            <wp:cNvGraphicFramePr>
+              <a:graphicFrameLocks xmlns:a="http://schemas.openxmlformats.org/drawingml/2006/main" noChangeAspect="1"/>
+            </wp:cNvGraphicFramePr>
+            <a:graphic xmlns:a="http://schemas.openxmlformats.org/drawingml/2006/main">
+              <a:graphicData uri="http://schemas.openxmlformats.org/drawingml/2006/picture">
+                <pic:pic xmlns:pic="http://schemas.openxmlformats.org/drawingml/2006/picture">
+                  <pic:nvPicPr>
+                    <pic:cNvPr id="0" name="Picture 5"/>
+                    <pic:cNvPicPr>
+                      <a:picLocks noChangeAspect="1" noChangeArrowheads="1"/>
+                    </pic:cNvPicPr>
+                  </pic:nvPicPr>
+                  <pic:blipFill>
+                    <a:blip r:embed="rId9" cstate="print">
+                      <a:lum bright="-24000"/>
+                      <a:extLst>
+                        <a:ext uri="{28A0092B-C50C-407E-A947-70E740481C1C}">
+                          <a14:useLocalDpi xmlns:a14="http://schemas.microsoft.com/office/drawing/2010/main" val="0"/>
+                        </a:ext>
+                      </a:extLst>
+                    </a:blip>
+                    <a:srcRect/>
+                    <a:stretch>
+                      <a:fillRect/>
+                    </a:stretch>
+                  </pic:blipFill>
+                  <pic:spPr bwMode="auto">
+                    <a:xfrm>
+                      <a:off x="0" y="0"/>
+                      <a:ext cx="2084070" cy="1828800"/>
+                    </a:xfrm>
+                    <a:prstGeom prst="rect">
+                      <a:avLst/>
+                    </a:prstGeom>
+                    <a:noFill/>
+                    <a:ln>
+                      <a:noFill/>
+                    </a:ln>
+                  </pic:spPr>
+                </pic:pic>
+              </a:graphicData>
+            </a:graphic>
+          </wp:inline>
+        </w:drawing>
+      </w:r>
+    </w:p>
+    <w:p>
+      <w:pPr>
+        <w:pStyle w:val="Spacing"/>
+      </w:pPr>
+    </w:p>
+    <w:p>
+      <w:r>
+        <w:t xml:space="preserve">That would make the parent </w:t>
+      </w:r>
+      <w:r>
+        <w:rPr>
+          <w:i/>
+        </w:rPr>
+        <w:t>give</w:t>
+      </w:r>
+      <w:r>
+        <w:rPr>
+          <w:i/>
+        </w:rPr>
+        <w:t xml:space="preserve"> up </w:t>
+      </w:r>
+      <w:r>
+        <w:rPr>
+          <w:i/>
+        </w:rPr>
+        <w:t>control</w:t>
+      </w:r>
+      <w:r>
+        <w:t xml:space="preserve"> over the execution of a sub-command. This is something, that will not be allowed. Now that you can </w:t>
+      </w:r>
+      <w:r>
+        <w:rPr>
+          <w:i/>
+        </w:rPr>
+        <w:t>never reference a sub-command</w:t>
+      </w:r>
+      <w:r>
+        <w:t>, this control is restored.</w:t>
+      </w:r>
+    </w:p>
+    <w:p>
+      <w:pPr>
+        <w:pStyle w:val="Spacing"/>
+      </w:pPr>
+    </w:p>
+    <w:p>
+      <w:pPr>
+        <w:ind w:left="852"/>
+        <w:rPr>
+          <w:i/>
+        </w:rPr>
+      </w:pPr>
+      <w:r>
+        <w:rPr>
+          <w:noProof/>
+        </w:rPr>
+        <w:drawing>
+          <wp:inline distT="0" distB="0" distL="0" distR="0" wp14:anchorId="0DC96648" wp14:editId="02658724">
+            <wp:extent cx="2526665" cy="1487170"/>
+            <wp:effectExtent l="0" t="0" r="0" b="0"/>
+            <wp:docPr id="6" name="Picture 6"/>
+            <wp:cNvGraphicFramePr>
+              <a:graphicFrameLocks xmlns:a="http://schemas.openxmlformats.org/drawingml/2006/main" noChangeAspect="1"/>
+            </wp:cNvGraphicFramePr>
+            <a:graphic xmlns:a="http://schemas.openxmlformats.org/drawingml/2006/main">
+              <a:graphicData uri="http://schemas.openxmlformats.org/drawingml/2006/picture">
+                <pic:pic xmlns:pic="http://schemas.openxmlformats.org/drawingml/2006/picture">
+                  <pic:nvPicPr>
+                    <pic:cNvPr id="0" name="Picture 6"/>
+                    <pic:cNvPicPr>
+                      <a:picLocks noChangeAspect="1" noChangeArrowheads="1"/>
+                    </pic:cNvPicPr>
+                  </pic:nvPicPr>
+                  <pic:blipFill>
+                    <a:blip r:embed="rId10" cstate="print">
+                      <a:lum bright="-24000"/>
+                      <a:extLst>
+                        <a:ext uri="{28A0092B-C50C-407E-A947-70E740481C1C}">
+                          <a14:useLocalDpi xmlns:a14="http://schemas.microsoft.com/office/drawing/2010/main" val="0"/>
+                        </a:ext>
+                      </a:extLst>
+                    </a:blip>
+                    <a:srcRect/>
+                    <a:stretch>
+                      <a:fillRect/>
+                    </a:stretch>
+                  </pic:blipFill>
+                  <pic:spPr bwMode="auto">
+                    <a:xfrm>
+                      <a:off x="0" y="0"/>
+                      <a:ext cx="2526665" cy="1487170"/>
+                    </a:xfrm>
+                    <a:prstGeom prst="rect">
+                      <a:avLst/>
+                    </a:prstGeom>
+                    <a:noFill/>
+                    <a:ln>
+                      <a:noFill/>
+                    </a:ln>
+                  </pic:spPr>
+                </pic:pic>
+              </a:graphicData>
+            </a:graphic>
+          </wp:inline>
+        </w:drawing>
+      </w:r>
+    </w:p>
+    <w:p>
+      <w:pPr>
+        <w:pStyle w:val="Heading3"/>
+      </w:pPr>
+      <w:r>
+        <w:t>Beware of Active Command References in Commands</w:t>
+      </w:r>
+    </w:p>
+    <w:p>
+      <w:r>
+        <w:t>This is a rule for enforcement of control of a parent command over the execution of its sub-commands. It does not impose any restriction, but just advises you to beware of what you are doing, when you are using an active command reference inside a command.</w:t>
+      </w:r>
+    </w:p>
+    <w:p>
+      <w:pPr>
+        <w:pStyle w:val="Spacing"/>
+      </w:pPr>
+    </w:p>
+    <w:p>
+      <w:r>
+        <w:t>When you are using an active command reference inside a command, then you are giving up the full control over this sub-command’s execution.</w:t>
+      </w:r>
+    </w:p>
+    <w:p>
+      <w:pPr>
+        <w:pStyle w:val="Spacing"/>
+      </w:pPr>
+    </w:p>
+    <w:p>
+      <w:r>
+        <w:t xml:space="preserve">You have to be aware, that when you use an active command reference, the active command reference may already have been executed, or that you may be </w:t>
+      </w:r>
+      <w:r>
+        <w:rPr>
+          <w:i/>
+        </w:rPr>
+        <w:t xml:space="preserve">waiting </w:t>
+      </w:r>
+      <w:r>
+        <w:t>on an external execution to finished. If the external execution won’t finish, then the referring procedure is stuck. If the external command object is an inactive command object, it will never execute, and the command will truly be stuck. A warning should be generated then.</w:t>
+      </w:r>
+    </w:p>
+    <w:p>
+      <w:pPr>
+        <w:pStyle w:val="Spacing"/>
+      </w:pPr>
+    </w:p>
+    <w:p>
+      <w:r>
+        <w:t>This also has consequences for setting parameters for the active command reference. If it is already executing or has already executed, then you can not overwrite the parameters. This may mean, that it will simply not be allowed to set parameters for an active command reference at all.</w:t>
+      </w:r>
+    </w:p>
+    <w:p>
+      <w:pPr>
+        <w:pStyle w:val="Spacing"/>
+      </w:pPr>
+    </w:p>
+    <w:p>
+      <w:r>
+        <w:t xml:space="preserve">It is </w:t>
+      </w:r>
+      <w:r>
+        <w:rPr>
+          <w:i/>
+        </w:rPr>
+        <w:t xml:space="preserve">not </w:t>
+      </w:r>
+      <w:r>
+        <w:t xml:space="preserve">the rule, to beware of </w:t>
+      </w:r>
+      <w:r>
+        <w:rPr>
+          <w:i/>
+        </w:rPr>
+        <w:t>any</w:t>
+      </w:r>
+      <w:r>
+        <w:t xml:space="preserve"> active command reference. It is the rule to just always beware of them in a </w:t>
+      </w:r>
+      <w:r>
+        <w:rPr>
+          <w:i/>
+        </w:rPr>
+        <w:t>parent command</w:t>
+      </w:r>
+      <w:r>
+        <w:t xml:space="preserve">. An </w:t>
+      </w:r>
+      <w:r>
+        <w:rPr>
+          <w:i/>
+        </w:rPr>
+        <w:t>object</w:t>
+      </w:r>
+      <w:r>
+        <w:t xml:space="preserve"> can contain an active command reference, in order to for instance allow a user to carry around a reference to an active command, executing on a site somewhere.</w:t>
+      </w:r>
+    </w:p>
+    <w:p>
+      <w:pPr>
+        <w:pStyle w:val="Heading4"/>
+      </w:pPr>
+      <w:r>
+        <w:t>Diagram Notation</w:t>
+      </w:r>
+    </w:p>
+    <w:p>
+      <w:r>
+        <w:t>You have to be aware, that when you use an active command reference, the active command reference may already have been executed.</w:t>
+      </w:r>
+    </w:p>
+    <w:p>
+      <w:pPr>
+        <w:pStyle w:val="Spacing"/>
+      </w:pPr>
+    </w:p>
+    <w:p>
+      <w:pPr>
+        <w:ind w:left="852"/>
+      </w:pPr>
+      <w:r>
+        <w:rPr>
+          <w:noProof/>
+        </w:rPr>
+        <w:drawing>
+          <wp:inline distT="0" distB="0" distL="0" distR="0" wp14:anchorId="5906585F" wp14:editId="63792401">
+            <wp:extent cx="1352550" cy="1390650"/>
+            <wp:effectExtent l="0" t="0" r="0" b="0"/>
+            <wp:docPr id="7" name="Picture 7"/>
+            <wp:cNvGraphicFramePr>
+              <a:graphicFrameLocks xmlns:a="http://schemas.openxmlformats.org/drawingml/2006/main" noChangeAspect="1"/>
+            </wp:cNvGraphicFramePr>
+            <a:graphic xmlns:a="http://schemas.openxmlformats.org/drawingml/2006/main">
+              <a:graphicData uri="http://schemas.openxmlformats.org/drawingml/2006/picture">
+                <pic:pic xmlns:pic="http://schemas.openxmlformats.org/drawingml/2006/picture">
+                  <pic:nvPicPr>
+                    <pic:cNvPr id="0" name="Picture 1"/>
+                    <pic:cNvPicPr>
+                      <a:picLocks noChangeAspect="1" noChangeArrowheads="1"/>
+                    </pic:cNvPicPr>
+                  </pic:nvPicPr>
+                  <pic:blipFill>
+                    <a:blip r:embed="rId11">
+                      <a:lum bright="-24000"/>
+                      <a:extLst>
+                        <a:ext uri="{28A0092B-C50C-407E-A947-70E740481C1C}">
+                          <a14:useLocalDpi xmlns:a14="http://schemas.microsoft.com/office/drawing/2010/main" val="0"/>
+                        </a:ext>
+                      </a:extLst>
+                    </a:blip>
+                    <a:srcRect/>
+                    <a:stretch>
+                      <a:fillRect/>
+                    </a:stretch>
+                  </pic:blipFill>
+                  <pic:spPr bwMode="auto">
+                    <a:xfrm>
+                      <a:off x="0" y="0"/>
+                      <a:ext cx="1352550" cy="1390650"/>
+                    </a:xfrm>
+                    <a:prstGeom prst="rect">
+                      <a:avLst/>
+                    </a:prstGeom>
+                    <a:noFill/>
+                    <a:ln>
+                      <a:noFill/>
+                    </a:ln>
+                  </pic:spPr>
+                </pic:pic>
+              </a:graphicData>
+            </a:graphic>
+          </wp:inline>
+        </w:drawing>
+      </w:r>
+    </w:p>
+    <w:p>
+      <w:pPr>
+        <w:pStyle w:val="Spacing"/>
+      </w:pPr>
+    </w:p>
+    <w:p>
+      <w:r>
+        <w:t xml:space="preserve">Or that you may be </w:t>
+      </w:r>
+      <w:r>
+        <w:rPr>
+          <w:i/>
+        </w:rPr>
+        <w:t xml:space="preserve">waiting </w:t>
+      </w:r>
+      <w:r>
+        <w:t>on an external execution to finished.</w:t>
+      </w:r>
+    </w:p>
+    <w:p>
+      <w:pPr>
+        <w:pStyle w:val="Spacing"/>
+      </w:pPr>
+    </w:p>
+    <w:p>
+      <w:pPr>
+        <w:ind w:left="852"/>
+      </w:pPr>
+      <w:r>
+        <w:rPr>
+          <w:noProof/>
+        </w:rPr>
+        <w:drawing>
+          <wp:inline distT="0" distB="0" distL="0" distR="0" wp14:anchorId="39671EFE" wp14:editId="441CCDF1">
+            <wp:extent cx="1867535" cy="2155825"/>
+            <wp:effectExtent l="0" t="0" r="0" b="0"/>
+            <wp:docPr id="8" name="Picture 8"/>
+            <wp:cNvGraphicFramePr>
+              <a:graphicFrameLocks xmlns:a="http://schemas.openxmlformats.org/drawingml/2006/main" noChangeAspect="1"/>
+            </wp:cNvGraphicFramePr>
+            <a:graphic xmlns:a="http://schemas.openxmlformats.org/drawingml/2006/main">
+              <a:graphicData uri="http://schemas.openxmlformats.org/drawingml/2006/picture">
+                <pic:pic xmlns:pic="http://schemas.openxmlformats.org/drawingml/2006/picture">
+                  <pic:nvPicPr>
+                    <pic:cNvPr id="0" name="Picture 2"/>
+                    <pic:cNvPicPr>
+                      <a:picLocks noChangeAspect="1" noChangeArrowheads="1"/>
+                    </pic:cNvPicPr>
+                  </pic:nvPicPr>
+                  <pic:blipFill>
+                    <a:blip r:embed="rId12">
+                      <a:lum bright="-24000"/>
+                      <a:extLst>
+                        <a:ext uri="{28A0092B-C50C-407E-A947-70E740481C1C}">
+                          <a14:useLocalDpi xmlns:a14="http://schemas.microsoft.com/office/drawing/2010/main" val="0"/>
+                        </a:ext>
+                      </a:extLst>
+                    </a:blip>
+                    <a:srcRect/>
+                    <a:stretch>
+                      <a:fillRect/>
+                    </a:stretch>
+                  </pic:blipFill>
+                  <pic:spPr bwMode="auto">
+                    <a:xfrm>
+                      <a:off x="0" y="0"/>
+                      <a:ext cx="1867535" cy="2155825"/>
+                    </a:xfrm>
+                    <a:prstGeom prst="rect">
+                      <a:avLst/>
+                    </a:prstGeom>
+                    <a:noFill/>
+                    <a:ln>
+                      <a:noFill/>
+                    </a:ln>
+                  </pic:spPr>
+                </pic:pic>
+              </a:graphicData>
+            </a:graphic>
+          </wp:inline>
+        </w:drawing>
+      </w:r>
+    </w:p>
+    <w:p>
+      <w:pPr>
+        <w:pStyle w:val="Spacing"/>
+      </w:pPr>
+    </w:p>
+    <w:p>
+      <w:r>
+        <w:t>If the external execution won’t finish, then the referring procedure is stuck.</w:t>
+      </w:r>
+    </w:p>
+    <w:p>
+      <w:pPr>
+        <w:pStyle w:val="Spacing"/>
+      </w:pPr>
+    </w:p>
+    <w:p>
+      <w:r>
+        <w:t>If the external command object is an inactive command object, it will never execute, and the command will truly be stuck. A warning should be generated then.</w:t>
+      </w:r>
+    </w:p>
+    <w:p>
+      <w:pPr>
+        <w:pStyle w:val="Spacing"/>
+      </w:pPr>
+    </w:p>
+    <w:p>
+      <w:pPr>
+        <w:ind w:left="852"/>
+      </w:pPr>
+      <w:r>
+        <w:rPr>
+          <w:noProof/>
+        </w:rPr>
+        <w:drawing>
+          <wp:inline distT="0" distB="0" distL="0" distR="0" wp14:anchorId="20155DF6" wp14:editId="6EC25DD0">
+            <wp:extent cx="1896110" cy="2266950"/>
+            <wp:effectExtent l="0" t="0" r="0" b="0"/>
+            <wp:docPr id="9" name="Picture 9"/>
+            <wp:cNvGraphicFramePr>
+              <a:graphicFrameLocks xmlns:a="http://schemas.openxmlformats.org/drawingml/2006/main" noChangeAspect="1"/>
+            </wp:cNvGraphicFramePr>
+            <a:graphic xmlns:a="http://schemas.openxmlformats.org/drawingml/2006/main">
+              <a:graphicData uri="http://schemas.openxmlformats.org/drawingml/2006/picture">
+                <pic:pic xmlns:pic="http://schemas.openxmlformats.org/drawingml/2006/picture">
+                  <pic:nvPicPr>
+                    <pic:cNvPr id="0" name="Picture 3"/>
+                    <pic:cNvPicPr>
+                      <a:picLocks noChangeAspect="1" noChangeArrowheads="1"/>
+                    </pic:cNvPicPr>
+                  </pic:nvPicPr>
+                  <pic:blipFill>
+                    <a:blip r:embed="rId13">
+                      <a:extLst>
+                        <a:ext uri="{28A0092B-C50C-407E-A947-70E740481C1C}">
+                          <a14:useLocalDpi xmlns:a14="http://schemas.microsoft.com/office/drawing/2010/main" val="0"/>
+                        </a:ext>
+                      </a:extLst>
+                    </a:blip>
+                    <a:srcRect/>
+                    <a:stretch>
+                      <a:fillRect/>
+                    </a:stretch>
+                  </pic:blipFill>
+                  <pic:spPr bwMode="auto">
+                    <a:xfrm>
+                      <a:off x="0" y="0"/>
+                      <a:ext cx="1896110" cy="2266950"/>
+                    </a:xfrm>
+                    <a:prstGeom prst="rect">
+                      <a:avLst/>
+                    </a:prstGeom>
+                    <a:noFill/>
+                    <a:ln>
+                      <a:noFill/>
+                    </a:ln>
+                  </pic:spPr>
+                </pic:pic>
+              </a:graphicData>
+            </a:graphic>
+          </wp:inline>
+        </w:drawing>
+      </w:r>
+    </w:p>
+    <w:p>
+      <w:pPr>
+        <w:pStyle w:val="Spacing"/>
+      </w:pPr>
+    </w:p>
+    <w:p>
+      <w:r>
+        <w:t xml:space="preserve">It is </w:t>
+      </w:r>
+      <w:r>
+        <w:rPr>
+          <w:i/>
+        </w:rPr>
+        <w:t xml:space="preserve">not </w:t>
+      </w:r>
+      <w:r>
+        <w:t xml:space="preserve">the rule, to beware of any active command reference. It is the rule to just always beware of them in a </w:t>
+      </w:r>
+      <w:r>
+        <w:rPr>
+          <w:i/>
+        </w:rPr>
+        <w:t>parent command</w:t>
+      </w:r>
+      <w:r>
+        <w:t xml:space="preserve">. An </w:t>
+      </w:r>
+      <w:r>
+        <w:rPr>
+          <w:i/>
+        </w:rPr>
+        <w:t>object</w:t>
+      </w:r>
+      <w:r>
+        <w:t xml:space="preserve"> can contain an active command reference, in order to for instance allow a user to carry around a reference to an active command, executing on a site somewhere.</w:t>
+      </w:r>
+    </w:p>
+    <w:p>
+      <w:pPr>
+        <w:pStyle w:val="Spacing"/>
+      </w:pPr>
+    </w:p>
+    <w:p>
+      <w:pPr>
+        <w:ind w:left="852"/>
+        <w:rPr>
+          <w:i/>
+        </w:rPr>
+      </w:pPr>
+      <w:r>
+        <w:rPr>
+          <w:noProof/>
+        </w:rPr>
+        <w:drawing>
+          <wp:inline distT="0" distB="0" distL="0" distR="0" wp14:anchorId="3195DE4A" wp14:editId="5D7D7BBF">
+            <wp:extent cx="2189480" cy="1010920"/>
+            <wp:effectExtent l="0" t="0" r="0" b="0"/>
+            <wp:docPr id="10" name="Picture 10"/>
+            <wp:cNvGraphicFramePr>
+              <a:graphicFrameLocks xmlns:a="http://schemas.openxmlformats.org/drawingml/2006/main" noChangeAspect="1"/>
+            </wp:cNvGraphicFramePr>
+            <a:graphic xmlns:a="http://schemas.openxmlformats.org/drawingml/2006/main">
+              <a:graphicData uri="http://schemas.openxmlformats.org/drawingml/2006/picture">
+                <pic:pic xmlns:pic="http://schemas.openxmlformats.org/drawingml/2006/picture">
+                  <pic:nvPicPr>
+                    <pic:cNvPr id="0" name="Picture 4"/>
+                    <pic:cNvPicPr>
+                      <a:picLocks noChangeAspect="1" noChangeArrowheads="1"/>
+                    </pic:cNvPicPr>
+                  </pic:nvPicPr>
+                  <pic:blipFill>
+                    <a:blip r:embed="rId14" cstate="print">
+                      <a:lum bright="-24000"/>
+                      <a:extLst>
+                        <a:ext uri="{28A0092B-C50C-407E-A947-70E740481C1C}">
+                          <a14:useLocalDpi xmlns:a14="http://schemas.microsoft.com/office/drawing/2010/main" val="0"/>
+                        </a:ext>
+                      </a:extLst>
+                    </a:blip>
+                    <a:srcRect/>
+                    <a:stretch>
+                      <a:fillRect/>
+                    </a:stretch>
+                  </pic:blipFill>
+                  <pic:spPr bwMode="auto">
+                    <a:xfrm>
+                      <a:off x="0" y="0"/>
+                      <a:ext cx="2189480" cy="1010920"/>
+                    </a:xfrm>
+                    <a:prstGeom prst="rect">
+                      <a:avLst/>
+                    </a:prstGeom>
+                    <a:noFill/>
+                    <a:ln>
+                      <a:noFill/>
+                    </a:ln>
+                  </pic:spPr>
+                </pic:pic>
+              </a:graphicData>
+            </a:graphic>
+          </wp:inline>
+        </w:drawing>
+      </w:r>
+    </w:p>
+    <w:p>
+      <w:pPr>
+        <w:pStyle w:val="Heading3"/>
+      </w:pPr>
+      <w:r>
+        <w:t>Sub-Commands Not Manually Started</w:t>
+      </w:r>
+    </w:p>
+    <w:p>
+      <w:r>
+        <w:t>This is a rule for enforcement of control of a parent command over the execution of its sub-commands.</w:t>
+      </w:r>
+    </w:p>
+    <w:p>
+      <w:pPr>
+        <w:pStyle w:val="Spacing"/>
+      </w:pPr>
+    </w:p>
+    <w:p>
+      <w:pPr>
+        <w:rPr>
+          <w:i/>
+        </w:rPr>
+      </w:pPr>
+      <w:r>
+        <w:t>Sub-commands are never manually started by a user. Then there is no way for a user to run the sub-command at any arbitrary moment, and the parent command will keep control over the execution of its sub-commands.</w:t>
+      </w:r>
+    </w:p>
+    <w:p>
+      <w:pPr>
+        <w:ind w:left="852"/>
+        <w:rPr>
+          <w:i/>
+        </w:rPr>
+      </w:pPr>
     </w:p>
     <w:sectPr>
       <w:pgSz w:w="12240" w:h="15840"/>
@@ -1047,23 +2270,29 @@
     <w:basedOn w:val="Normal"/>
     <w:next w:val="Normal"/>
     <w:qFormat/>
-    <w:rsid w:val="004348B0"/>
+    <w:rsid w:val="00105351"/>
     <w:pPr>
       <w:keepNext/>
-      <w:spacing w:before="120" w:after="120"/>
+      <w:spacing w:before="180" w:after="120"/>
       <w:outlineLvl w:val="3"/>
     </w:pPr>
     <w:rPr>
-      <w:b/>
       <w:bCs/>
+      <w:i/>
       <w:szCs w:val="28"/>
     </w:rPr>
   </w:style>
   <w:style w:type="character" w:default="1" w:styleId="DefaultParagraphFont">
     <w:name w:val="Default Paragraph Font"/>
+    <w:uiPriority w:val="1"/>
+    <w:semiHidden/>
+    <w:unhideWhenUsed/>
   </w:style>
   <w:style w:type="table" w:default="1" w:styleId="TableNormal">
     <w:name w:val="Normal Table"/>
+    <w:uiPriority w:val="99"/>
+    <w:semiHidden/>
+    <w:unhideWhenUsed/>
     <w:tblPr>
       <w:tblInd w:w="0" w:type="dxa"/>
       <w:tblCellMar>
@@ -1076,6 +2305,9 @@
   </w:style>
   <w:style w:type="numbering" w:default="1" w:styleId="NoList">
     <w:name w:val="No List"/>
+    <w:uiPriority w:val="99"/>
+    <w:semiHidden/>
+    <w:unhideWhenUsed/>
   </w:style>
   <w:style w:type="character" w:customStyle="1" w:styleId="Style6pt">
     <w:name w:val="Style 6 pt"/>

</xml_diff>